<commit_message>
link checklist in output checking form
</commit_message>
<xml_diff>
--- a/docs/documents/OpenSAFELY_Output_Review_Form_ADD_WORKSPACE_NAME_ADD_DATE.docx
+++ b/docs/documents/OpenSAFELY_Output_Review_Form_ADD_WORKSPACE_NAME_ADD_DATE.docx
@@ -1,6 +1,6 @@
 
 <file path=word/document.xml><?xml version="1.0" encoding="utf-8"?>
-<w:document xmlns:wpc="http://schemas.microsoft.com/office/word/2010/wordprocessingCanvas" xmlns:cx="http://schemas.microsoft.com/office/drawing/2014/chartex" xmlns:cx1="http://schemas.microsoft.com/office/drawing/2015/9/8/chartex" xmlns:cx2="http://schemas.microsoft.com/office/drawing/2015/10/21/chartex" xmlns:cx3="http://schemas.microsoft.com/office/drawing/2016/5/9/chartex" xmlns:cx4="http://schemas.microsoft.com/office/drawing/2016/5/10/chartex" xmlns:cx5="http://schemas.microsoft.com/office/drawing/2016/5/11/chartex" xmlns:cx6="http://schemas.microsoft.com/office/drawing/2016/5/12/chartex" xmlns:cx7="http://schemas.microsoft.com/office/drawing/2016/5/13/chartex" xmlns:cx8="http://schemas.microsoft.com/office/drawing/2016/5/14/chartex" xmlns:mc="http://schemas.openxmlformats.org/markup-compatibility/2006" xmlns:aink="http://schemas.microsoft.com/office/drawing/2016/ink" xmlns:am3d="http://schemas.microsoft.com/office/drawing/2017/model3d" xmlns:o="urn:schemas-microsoft-com:office:office" xmlns:oel="http://schemas.microsoft.com/office/2019/extlst" xmlns:r="http://schemas.openxmlformats.org/officeDocument/2006/relationships" xmlns:m="http://schemas.openxmlformats.org/officeDocument/2006/math" xmlns:v="urn:schemas-microsoft-com:vml" xmlns:wp14="http://schemas.microsoft.com/office/word/2010/wordprocessingDrawing" xmlns:wp="http://schemas.openxmlformats.org/drawingml/2006/wordprocessingDrawing" xmlns:w10="urn:schemas-microsoft-com:office:word" xmlns:w="http://schemas.openxmlformats.org/wordprocessingml/2006/main" xmlns:w14="http://schemas.microsoft.com/office/word/2010/wordml" xmlns:w15="http://schemas.microsoft.com/office/word/2012/wordml" xmlns:w16cex="http://schemas.microsoft.com/office/word/2018/wordml/cex" xmlns:w16cid="http://schemas.microsoft.com/office/word/2016/wordml/cid" xmlns:w16="http://schemas.microsoft.com/office/word/2018/wordml" xmlns:w16du="http://schemas.microsoft.com/office/word/2023/wordml/word16du" xmlns:w16sdtdh="http://schemas.microsoft.com/office/word/2020/wordml/sdtdatahash" xmlns:w16se="http://schemas.microsoft.com/office/word/2015/wordml/symex" xmlns:wpg="http://schemas.microsoft.com/office/word/2010/wordprocessingGroup" xmlns:wpi="http://schemas.microsoft.com/office/word/2010/wordprocessingInk" xmlns:wne="http://schemas.microsoft.com/office/word/2006/wordml" xmlns:wps="http://schemas.microsoft.com/office/word/2010/wordprocessingShape" mc:Ignorable="w14 w15 w16se w16cid w16 w16cex w16sdtdh wp14">
+<w:document xmlns:wpc="http://schemas.microsoft.com/office/word/2010/wordprocessingCanvas" xmlns:cx="http://schemas.microsoft.com/office/drawing/2014/chartex" xmlns:cx1="http://schemas.microsoft.com/office/drawing/2015/9/8/chartex" xmlns:cx2="http://schemas.microsoft.com/office/drawing/2015/10/21/chartex" xmlns:cx3="http://schemas.microsoft.com/office/drawing/2016/5/9/chartex" xmlns:cx4="http://schemas.microsoft.com/office/drawing/2016/5/10/chartex" xmlns:cx5="http://schemas.microsoft.com/office/drawing/2016/5/11/chartex" xmlns:cx6="http://schemas.microsoft.com/office/drawing/2016/5/12/chartex" xmlns:cx7="http://schemas.microsoft.com/office/drawing/2016/5/13/chartex" xmlns:cx8="http://schemas.microsoft.com/office/drawing/2016/5/14/chartex" xmlns:mc="http://schemas.openxmlformats.org/markup-compatibility/2006" xmlns:aink="http://schemas.microsoft.com/office/drawing/2016/ink" xmlns:am3d="http://schemas.microsoft.com/office/drawing/2017/model3d" xmlns:o="urn:schemas-microsoft-com:office:office" xmlns:oel="http://schemas.microsoft.com/office/2019/extlst" xmlns:r="http://schemas.openxmlformats.org/officeDocument/2006/relationships" xmlns:m="http://schemas.openxmlformats.org/officeDocument/2006/math" xmlns:v="urn:schemas-microsoft-com:vml" xmlns:wp14="http://schemas.microsoft.com/office/word/2010/wordprocessingDrawing" xmlns:wp="http://schemas.openxmlformats.org/drawingml/2006/wordprocessingDrawing" xmlns:w10="urn:schemas-microsoft-com:office:word" xmlns:w="http://schemas.openxmlformats.org/wordprocessingml/2006/main" xmlns:w14="http://schemas.microsoft.com/office/word/2010/wordml" xmlns:w15="http://schemas.microsoft.com/office/word/2012/wordml" xmlns:w16cex="http://schemas.microsoft.com/office/word/2018/wordml/cex" xmlns:w16cid="http://schemas.microsoft.com/office/word/2016/wordml/cid" xmlns:w16="http://schemas.microsoft.com/office/word/2018/wordml" xmlns:w16sdtdh="http://schemas.microsoft.com/office/word/2020/wordml/sdtdatahash" xmlns:w16se="http://schemas.microsoft.com/office/word/2015/wordml/symex" xmlns:wpg="http://schemas.microsoft.com/office/word/2010/wordprocessingGroup" xmlns:wpi="http://schemas.microsoft.com/office/word/2010/wordprocessingInk" xmlns:wne="http://schemas.microsoft.com/office/word/2006/wordml" xmlns:wps="http://schemas.microsoft.com/office/word/2010/wordprocessingShape" mc:Ignorable="w14 w15 w16se w16cid w16 w16cex w16sdtdh wp14">
   <w:body>
     <w:p>
       <w:pPr>
@@ -152,18 +152,26 @@
       <w:r>
         <w:t xml:space="preserve">Apply all necessary and </w:t>
       </w:r>
-      <w:hyperlink r:id="rId9">
+      <w:r>
+        <w:rPr>
+          <w:color w:val="000000" w:themeColor="text1"/>
+        </w:rPr>
+        <w:t>relevant disclosure controls to the data for release</w:t>
+      </w:r>
+      <w:r>
+        <w:rPr>
+          <w:color w:val="000000" w:themeColor="text1"/>
+        </w:rPr>
+        <w:t xml:space="preserve">, following </w:t>
+      </w:r>
+      <w:hyperlink r:id="rId9" w:anchor="checklist" w:history="1">
         <w:r>
           <w:rPr>
-            <w:color w:val="1155CC"/>
-            <w:u w:val="single"/>
+            <w:rStyle w:val="Hyperlink"/>
           </w:rPr>
-          <w:t>relevant disclosure controls</w:t>
+          <w:t>this checklist.</w:t>
         </w:r>
       </w:hyperlink>
-      <w:r>
-        <w:t xml:space="preserve"> to the data for release.</w:t>
-      </w:r>
     </w:p>
     <w:p>
       <w:pPr>
@@ -356,15 +364,7 @@
         <w:t>NOTE</w:t>
       </w:r>
       <w:r>
-        <w:t>: each section should normally describe a single file, but where necessary for similar files, these can be grouped together and wildcards can be used for the file path (</w:t>
-      </w:r>
-      <w:proofErr w:type="gramStart"/>
-      <w:r>
-        <w:t>e.g.</w:t>
-      </w:r>
-      <w:proofErr w:type="gramEnd"/>
-      <w:r>
-        <w:t xml:space="preserve"> “release/</w:t>
+        <w:t>: each section should normally describe a single file, but where necessary for similar files, these can be grouped together and wildcards can be used for the file path (e.g. “release/</w:t>
       </w:r>
       <w:proofErr w:type="spellStart"/>
       <w:r>
@@ -441,15 +441,7 @@
         <w:t xml:space="preserve">release </w:t>
       </w:r>
       <w:r>
-        <w:t xml:space="preserve">folder following submission of this form; in the circumstance where a </w:t>
-      </w:r>
-      <w:proofErr w:type="gramStart"/>
-      <w:r>
-        <w:t>file needs</w:t>
-      </w:r>
-      <w:proofErr w:type="gramEnd"/>
-      <w:r>
-        <w:t xml:space="preserve"> updating (for example due to a coding error), you must resubmit this form with the updated files present in the </w:t>
+        <w:t xml:space="preserve">folder following submission of this form; in the circumstance where a file needs updating (for example due to a coding error), you must resubmit this form with the updated files present in the </w:t>
       </w:r>
       <w:r>
         <w:rPr>
@@ -2203,7 +2195,7 @@
 </file>
 
 <file path=word/endnotes.xml><?xml version="1.0" encoding="utf-8"?>
-<w:endnotes xmlns:wpc="http://schemas.microsoft.com/office/word/2010/wordprocessingCanvas" xmlns:cx="http://schemas.microsoft.com/office/drawing/2014/chartex" xmlns:cx1="http://schemas.microsoft.com/office/drawing/2015/9/8/chartex" xmlns:cx2="http://schemas.microsoft.com/office/drawing/2015/10/21/chartex" xmlns:cx3="http://schemas.microsoft.com/office/drawing/2016/5/9/chartex" xmlns:cx4="http://schemas.microsoft.com/office/drawing/2016/5/10/chartex" xmlns:cx5="http://schemas.microsoft.com/office/drawing/2016/5/11/chartex" xmlns:cx6="http://schemas.microsoft.com/office/drawing/2016/5/12/chartex" xmlns:cx7="http://schemas.microsoft.com/office/drawing/2016/5/13/chartex" xmlns:cx8="http://schemas.microsoft.com/office/drawing/2016/5/14/chartex" xmlns:mc="http://schemas.openxmlformats.org/markup-compatibility/2006" xmlns:aink="http://schemas.microsoft.com/office/drawing/2016/ink" xmlns:am3d="http://schemas.microsoft.com/office/drawing/2017/model3d" xmlns:o="urn:schemas-microsoft-com:office:office" xmlns:oel="http://schemas.microsoft.com/office/2019/extlst" xmlns:r="http://schemas.openxmlformats.org/officeDocument/2006/relationships" xmlns:m="http://schemas.openxmlformats.org/officeDocument/2006/math" xmlns:v="urn:schemas-microsoft-com:vml" xmlns:wp14="http://schemas.microsoft.com/office/word/2010/wordprocessingDrawing" xmlns:wp="http://schemas.openxmlformats.org/drawingml/2006/wordprocessingDrawing" xmlns:w10="urn:schemas-microsoft-com:office:word" xmlns:w="http://schemas.openxmlformats.org/wordprocessingml/2006/main" xmlns:w14="http://schemas.microsoft.com/office/word/2010/wordml" xmlns:w15="http://schemas.microsoft.com/office/word/2012/wordml" xmlns:w16cex="http://schemas.microsoft.com/office/word/2018/wordml/cex" xmlns:w16cid="http://schemas.microsoft.com/office/word/2016/wordml/cid" xmlns:w16="http://schemas.microsoft.com/office/word/2018/wordml" xmlns:w16du="http://schemas.microsoft.com/office/word/2023/wordml/word16du" xmlns:w16sdtdh="http://schemas.microsoft.com/office/word/2020/wordml/sdtdatahash" xmlns:w16se="http://schemas.microsoft.com/office/word/2015/wordml/symex" xmlns:wpg="http://schemas.microsoft.com/office/word/2010/wordprocessingGroup" xmlns:wpi="http://schemas.microsoft.com/office/word/2010/wordprocessingInk" xmlns:wne="http://schemas.microsoft.com/office/word/2006/wordml" xmlns:wps="http://schemas.microsoft.com/office/word/2010/wordprocessingShape" mc:Ignorable="w14 w15 w16se w16cid w16 w16cex w16sdtdh wp14">
+<w:endnotes xmlns:wpc="http://schemas.microsoft.com/office/word/2010/wordprocessingCanvas" xmlns:cx="http://schemas.microsoft.com/office/drawing/2014/chartex" xmlns:cx1="http://schemas.microsoft.com/office/drawing/2015/9/8/chartex" xmlns:cx2="http://schemas.microsoft.com/office/drawing/2015/10/21/chartex" xmlns:cx3="http://schemas.microsoft.com/office/drawing/2016/5/9/chartex" xmlns:cx4="http://schemas.microsoft.com/office/drawing/2016/5/10/chartex" xmlns:cx5="http://schemas.microsoft.com/office/drawing/2016/5/11/chartex" xmlns:cx6="http://schemas.microsoft.com/office/drawing/2016/5/12/chartex" xmlns:cx7="http://schemas.microsoft.com/office/drawing/2016/5/13/chartex" xmlns:cx8="http://schemas.microsoft.com/office/drawing/2016/5/14/chartex" xmlns:mc="http://schemas.openxmlformats.org/markup-compatibility/2006" xmlns:aink="http://schemas.microsoft.com/office/drawing/2016/ink" xmlns:am3d="http://schemas.microsoft.com/office/drawing/2017/model3d" xmlns:o="urn:schemas-microsoft-com:office:office" xmlns:oel="http://schemas.microsoft.com/office/2019/extlst" xmlns:r="http://schemas.openxmlformats.org/officeDocument/2006/relationships" xmlns:m="http://schemas.openxmlformats.org/officeDocument/2006/math" xmlns:v="urn:schemas-microsoft-com:vml" xmlns:wp14="http://schemas.microsoft.com/office/word/2010/wordprocessingDrawing" xmlns:wp="http://schemas.openxmlformats.org/drawingml/2006/wordprocessingDrawing" xmlns:w10="urn:schemas-microsoft-com:office:word" xmlns:w="http://schemas.openxmlformats.org/wordprocessingml/2006/main" xmlns:w14="http://schemas.microsoft.com/office/word/2010/wordml" xmlns:w15="http://schemas.microsoft.com/office/word/2012/wordml" xmlns:w16cex="http://schemas.microsoft.com/office/word/2018/wordml/cex" xmlns:w16cid="http://schemas.microsoft.com/office/word/2016/wordml/cid" xmlns:w16="http://schemas.microsoft.com/office/word/2018/wordml" xmlns:w16sdtdh="http://schemas.microsoft.com/office/word/2020/wordml/sdtdatahash" xmlns:w16se="http://schemas.microsoft.com/office/word/2015/wordml/symex" xmlns:wpg="http://schemas.microsoft.com/office/word/2010/wordprocessingGroup" xmlns:wpi="http://schemas.microsoft.com/office/word/2010/wordprocessingInk" xmlns:wne="http://schemas.microsoft.com/office/word/2006/wordml" xmlns:wps="http://schemas.microsoft.com/office/word/2010/wordprocessingShape" mc:Ignorable="w14 w15 w16se w16cid w16 w16cex w16sdtdh wp14">
   <w:endnote w:type="separator" w:id="-1">
     <w:p>
       <w:pPr>
@@ -2228,13 +2220,13 @@
 </file>
 
 <file path=word/footer1.xml><?xml version="1.0" encoding="utf-8"?>
-<w:ftr xmlns:wpc="http://schemas.microsoft.com/office/word/2010/wordprocessingCanvas" xmlns:cx="http://schemas.microsoft.com/office/drawing/2014/chartex" xmlns:cx1="http://schemas.microsoft.com/office/drawing/2015/9/8/chartex" xmlns:cx2="http://schemas.microsoft.com/office/drawing/2015/10/21/chartex" xmlns:cx3="http://schemas.microsoft.com/office/drawing/2016/5/9/chartex" xmlns:cx4="http://schemas.microsoft.com/office/drawing/2016/5/10/chartex" xmlns:cx5="http://schemas.microsoft.com/office/drawing/2016/5/11/chartex" xmlns:cx6="http://schemas.microsoft.com/office/drawing/2016/5/12/chartex" xmlns:cx7="http://schemas.microsoft.com/office/drawing/2016/5/13/chartex" xmlns:cx8="http://schemas.microsoft.com/office/drawing/2016/5/14/chartex" xmlns:mc="http://schemas.openxmlformats.org/markup-compatibility/2006" xmlns:aink="http://schemas.microsoft.com/office/drawing/2016/ink" xmlns:am3d="http://schemas.microsoft.com/office/drawing/2017/model3d" xmlns:o="urn:schemas-microsoft-com:office:office" xmlns:oel="http://schemas.microsoft.com/office/2019/extlst" xmlns:r="http://schemas.openxmlformats.org/officeDocument/2006/relationships" xmlns:m="http://schemas.openxmlformats.org/officeDocument/2006/math" xmlns:v="urn:schemas-microsoft-com:vml" xmlns:wp14="http://schemas.microsoft.com/office/word/2010/wordprocessingDrawing" xmlns:wp="http://schemas.openxmlformats.org/drawingml/2006/wordprocessingDrawing" xmlns:w10="urn:schemas-microsoft-com:office:word" xmlns:w="http://schemas.openxmlformats.org/wordprocessingml/2006/main" xmlns:w14="http://schemas.microsoft.com/office/word/2010/wordml" xmlns:w15="http://schemas.microsoft.com/office/word/2012/wordml" xmlns:w16cex="http://schemas.microsoft.com/office/word/2018/wordml/cex" xmlns:w16cid="http://schemas.microsoft.com/office/word/2016/wordml/cid" xmlns:w16="http://schemas.microsoft.com/office/word/2018/wordml" xmlns:w16du="http://schemas.microsoft.com/office/word/2023/wordml/word16du" xmlns:w16sdtdh="http://schemas.microsoft.com/office/word/2020/wordml/sdtdatahash" xmlns:w16se="http://schemas.microsoft.com/office/word/2015/wordml/symex" xmlns:wpg="http://schemas.microsoft.com/office/word/2010/wordprocessingGroup" xmlns:wpi="http://schemas.microsoft.com/office/word/2010/wordprocessingInk" xmlns:wne="http://schemas.microsoft.com/office/word/2006/wordml" xmlns:wps="http://schemas.microsoft.com/office/word/2010/wordprocessingShape" mc:Ignorable="w14 w15 w16se w16cid w16 w16cex w16sdtdh wp14">
+<w:ftr xmlns:wpc="http://schemas.microsoft.com/office/word/2010/wordprocessingCanvas" xmlns:cx="http://schemas.microsoft.com/office/drawing/2014/chartex" xmlns:cx1="http://schemas.microsoft.com/office/drawing/2015/9/8/chartex" xmlns:cx2="http://schemas.microsoft.com/office/drawing/2015/10/21/chartex" xmlns:cx3="http://schemas.microsoft.com/office/drawing/2016/5/9/chartex" xmlns:cx4="http://schemas.microsoft.com/office/drawing/2016/5/10/chartex" xmlns:cx5="http://schemas.microsoft.com/office/drawing/2016/5/11/chartex" xmlns:cx6="http://schemas.microsoft.com/office/drawing/2016/5/12/chartex" xmlns:cx7="http://schemas.microsoft.com/office/drawing/2016/5/13/chartex" xmlns:cx8="http://schemas.microsoft.com/office/drawing/2016/5/14/chartex" xmlns:mc="http://schemas.openxmlformats.org/markup-compatibility/2006" xmlns:aink="http://schemas.microsoft.com/office/drawing/2016/ink" xmlns:am3d="http://schemas.microsoft.com/office/drawing/2017/model3d" xmlns:o="urn:schemas-microsoft-com:office:office" xmlns:oel="http://schemas.microsoft.com/office/2019/extlst" xmlns:r="http://schemas.openxmlformats.org/officeDocument/2006/relationships" xmlns:m="http://schemas.openxmlformats.org/officeDocument/2006/math" xmlns:v="urn:schemas-microsoft-com:vml" xmlns:wp14="http://schemas.microsoft.com/office/word/2010/wordprocessingDrawing" xmlns:wp="http://schemas.openxmlformats.org/drawingml/2006/wordprocessingDrawing" xmlns:w10="urn:schemas-microsoft-com:office:word" xmlns:w="http://schemas.openxmlformats.org/wordprocessingml/2006/main" xmlns:w14="http://schemas.microsoft.com/office/word/2010/wordml" xmlns:w15="http://schemas.microsoft.com/office/word/2012/wordml" xmlns:w16cex="http://schemas.microsoft.com/office/word/2018/wordml/cex" xmlns:w16cid="http://schemas.microsoft.com/office/word/2016/wordml/cid" xmlns:w16="http://schemas.microsoft.com/office/word/2018/wordml" xmlns:w16sdtdh="http://schemas.microsoft.com/office/word/2020/wordml/sdtdatahash" xmlns:w16se="http://schemas.microsoft.com/office/word/2015/wordml/symex" xmlns:wpg="http://schemas.microsoft.com/office/word/2010/wordprocessingGroup" xmlns:wpi="http://schemas.microsoft.com/office/word/2010/wordprocessingInk" xmlns:wne="http://schemas.microsoft.com/office/word/2006/wordml" xmlns:wps="http://schemas.microsoft.com/office/word/2010/wordprocessingShape" mc:Ignorable="w14 w15 w16se w16cid w16 w16cex w16sdtdh wp14">
   <w:p/>
 </w:ftr>
 </file>
 
 <file path=word/footnotes.xml><?xml version="1.0" encoding="utf-8"?>
-<w:footnotes xmlns:wpc="http://schemas.microsoft.com/office/word/2010/wordprocessingCanvas" xmlns:cx="http://schemas.microsoft.com/office/drawing/2014/chartex" xmlns:cx1="http://schemas.microsoft.com/office/drawing/2015/9/8/chartex" xmlns:cx2="http://schemas.microsoft.com/office/drawing/2015/10/21/chartex" xmlns:cx3="http://schemas.microsoft.com/office/drawing/2016/5/9/chartex" xmlns:cx4="http://schemas.microsoft.com/office/drawing/2016/5/10/chartex" xmlns:cx5="http://schemas.microsoft.com/office/drawing/2016/5/11/chartex" xmlns:cx6="http://schemas.microsoft.com/office/drawing/2016/5/12/chartex" xmlns:cx7="http://schemas.microsoft.com/office/drawing/2016/5/13/chartex" xmlns:cx8="http://schemas.microsoft.com/office/drawing/2016/5/14/chartex" xmlns:mc="http://schemas.openxmlformats.org/markup-compatibility/2006" xmlns:aink="http://schemas.microsoft.com/office/drawing/2016/ink" xmlns:am3d="http://schemas.microsoft.com/office/drawing/2017/model3d" xmlns:o="urn:schemas-microsoft-com:office:office" xmlns:oel="http://schemas.microsoft.com/office/2019/extlst" xmlns:r="http://schemas.openxmlformats.org/officeDocument/2006/relationships" xmlns:m="http://schemas.openxmlformats.org/officeDocument/2006/math" xmlns:v="urn:schemas-microsoft-com:vml" xmlns:wp14="http://schemas.microsoft.com/office/word/2010/wordprocessingDrawing" xmlns:wp="http://schemas.openxmlformats.org/drawingml/2006/wordprocessingDrawing" xmlns:w10="urn:schemas-microsoft-com:office:word" xmlns:w="http://schemas.openxmlformats.org/wordprocessingml/2006/main" xmlns:w14="http://schemas.microsoft.com/office/word/2010/wordml" xmlns:w15="http://schemas.microsoft.com/office/word/2012/wordml" xmlns:w16cex="http://schemas.microsoft.com/office/word/2018/wordml/cex" xmlns:w16cid="http://schemas.microsoft.com/office/word/2016/wordml/cid" xmlns:w16="http://schemas.microsoft.com/office/word/2018/wordml" xmlns:w16du="http://schemas.microsoft.com/office/word/2023/wordml/word16du" xmlns:w16sdtdh="http://schemas.microsoft.com/office/word/2020/wordml/sdtdatahash" xmlns:w16se="http://schemas.microsoft.com/office/word/2015/wordml/symex" xmlns:wpg="http://schemas.microsoft.com/office/word/2010/wordprocessingGroup" xmlns:wpi="http://schemas.microsoft.com/office/word/2010/wordprocessingInk" xmlns:wne="http://schemas.microsoft.com/office/word/2006/wordml" xmlns:wps="http://schemas.microsoft.com/office/word/2010/wordprocessingShape" mc:Ignorable="w14 w15 w16se w16cid w16 w16cex w16sdtdh wp14">
+<w:footnotes xmlns:wpc="http://schemas.microsoft.com/office/word/2010/wordprocessingCanvas" xmlns:cx="http://schemas.microsoft.com/office/drawing/2014/chartex" xmlns:cx1="http://schemas.microsoft.com/office/drawing/2015/9/8/chartex" xmlns:cx2="http://schemas.microsoft.com/office/drawing/2015/10/21/chartex" xmlns:cx3="http://schemas.microsoft.com/office/drawing/2016/5/9/chartex" xmlns:cx4="http://schemas.microsoft.com/office/drawing/2016/5/10/chartex" xmlns:cx5="http://schemas.microsoft.com/office/drawing/2016/5/11/chartex" xmlns:cx6="http://schemas.microsoft.com/office/drawing/2016/5/12/chartex" xmlns:cx7="http://schemas.microsoft.com/office/drawing/2016/5/13/chartex" xmlns:cx8="http://schemas.microsoft.com/office/drawing/2016/5/14/chartex" xmlns:mc="http://schemas.openxmlformats.org/markup-compatibility/2006" xmlns:aink="http://schemas.microsoft.com/office/drawing/2016/ink" xmlns:am3d="http://schemas.microsoft.com/office/drawing/2017/model3d" xmlns:o="urn:schemas-microsoft-com:office:office" xmlns:oel="http://schemas.microsoft.com/office/2019/extlst" xmlns:r="http://schemas.openxmlformats.org/officeDocument/2006/relationships" xmlns:m="http://schemas.openxmlformats.org/officeDocument/2006/math" xmlns:v="urn:schemas-microsoft-com:vml" xmlns:wp14="http://schemas.microsoft.com/office/word/2010/wordprocessingDrawing" xmlns:wp="http://schemas.openxmlformats.org/drawingml/2006/wordprocessingDrawing" xmlns:w10="urn:schemas-microsoft-com:office:word" xmlns:w="http://schemas.openxmlformats.org/wordprocessingml/2006/main" xmlns:w14="http://schemas.microsoft.com/office/word/2010/wordml" xmlns:w15="http://schemas.microsoft.com/office/word/2012/wordml" xmlns:w16cex="http://schemas.microsoft.com/office/word/2018/wordml/cex" xmlns:w16cid="http://schemas.microsoft.com/office/word/2016/wordml/cid" xmlns:w16="http://schemas.microsoft.com/office/word/2018/wordml" xmlns:w16sdtdh="http://schemas.microsoft.com/office/word/2020/wordml/sdtdatahash" xmlns:w16se="http://schemas.microsoft.com/office/word/2015/wordml/symex" xmlns:wpg="http://schemas.microsoft.com/office/word/2010/wordprocessingGroup" xmlns:wpi="http://schemas.microsoft.com/office/word/2010/wordprocessingInk" xmlns:wne="http://schemas.microsoft.com/office/word/2006/wordml" xmlns:wps="http://schemas.microsoft.com/office/word/2010/wordprocessingShape" mc:Ignorable="w14 w15 w16se w16cid w16 w16cex w16sdtdh wp14">
   <w:footnote w:type="separator" w:id="-1">
     <w:p>
       <w:pPr>
@@ -2259,13 +2251,13 @@
 </file>
 
 <file path=word/header1.xml><?xml version="1.0" encoding="utf-8"?>
-<w:hdr xmlns:wpc="http://schemas.microsoft.com/office/word/2010/wordprocessingCanvas" xmlns:cx="http://schemas.microsoft.com/office/drawing/2014/chartex" xmlns:cx1="http://schemas.microsoft.com/office/drawing/2015/9/8/chartex" xmlns:cx2="http://schemas.microsoft.com/office/drawing/2015/10/21/chartex" xmlns:cx3="http://schemas.microsoft.com/office/drawing/2016/5/9/chartex" xmlns:cx4="http://schemas.microsoft.com/office/drawing/2016/5/10/chartex" xmlns:cx5="http://schemas.microsoft.com/office/drawing/2016/5/11/chartex" xmlns:cx6="http://schemas.microsoft.com/office/drawing/2016/5/12/chartex" xmlns:cx7="http://schemas.microsoft.com/office/drawing/2016/5/13/chartex" xmlns:cx8="http://schemas.microsoft.com/office/drawing/2016/5/14/chartex" xmlns:mc="http://schemas.openxmlformats.org/markup-compatibility/2006" xmlns:aink="http://schemas.microsoft.com/office/drawing/2016/ink" xmlns:am3d="http://schemas.microsoft.com/office/drawing/2017/model3d" xmlns:o="urn:schemas-microsoft-com:office:office" xmlns:oel="http://schemas.microsoft.com/office/2019/extlst" xmlns:r="http://schemas.openxmlformats.org/officeDocument/2006/relationships" xmlns:m="http://schemas.openxmlformats.org/officeDocument/2006/math" xmlns:v="urn:schemas-microsoft-com:vml" xmlns:wp14="http://schemas.microsoft.com/office/word/2010/wordprocessingDrawing" xmlns:wp="http://schemas.openxmlformats.org/drawingml/2006/wordprocessingDrawing" xmlns:w10="urn:schemas-microsoft-com:office:word" xmlns:w="http://schemas.openxmlformats.org/wordprocessingml/2006/main" xmlns:w14="http://schemas.microsoft.com/office/word/2010/wordml" xmlns:w15="http://schemas.microsoft.com/office/word/2012/wordml" xmlns:w16cex="http://schemas.microsoft.com/office/word/2018/wordml/cex" xmlns:w16cid="http://schemas.microsoft.com/office/word/2016/wordml/cid" xmlns:w16="http://schemas.microsoft.com/office/word/2018/wordml" xmlns:w16du="http://schemas.microsoft.com/office/word/2023/wordml/word16du" xmlns:w16sdtdh="http://schemas.microsoft.com/office/word/2020/wordml/sdtdatahash" xmlns:w16se="http://schemas.microsoft.com/office/word/2015/wordml/symex" xmlns:wpg="http://schemas.microsoft.com/office/word/2010/wordprocessingGroup" xmlns:wpi="http://schemas.microsoft.com/office/word/2010/wordprocessingInk" xmlns:wne="http://schemas.microsoft.com/office/word/2006/wordml" xmlns:wps="http://schemas.microsoft.com/office/word/2010/wordprocessingShape" mc:Ignorable="w14 w15 w16se w16cid w16 w16cex w16sdtdh wp14">
+<w:hdr xmlns:wpc="http://schemas.microsoft.com/office/word/2010/wordprocessingCanvas" xmlns:cx="http://schemas.microsoft.com/office/drawing/2014/chartex" xmlns:cx1="http://schemas.microsoft.com/office/drawing/2015/9/8/chartex" xmlns:cx2="http://schemas.microsoft.com/office/drawing/2015/10/21/chartex" xmlns:cx3="http://schemas.microsoft.com/office/drawing/2016/5/9/chartex" xmlns:cx4="http://schemas.microsoft.com/office/drawing/2016/5/10/chartex" xmlns:cx5="http://schemas.microsoft.com/office/drawing/2016/5/11/chartex" xmlns:cx6="http://schemas.microsoft.com/office/drawing/2016/5/12/chartex" xmlns:cx7="http://schemas.microsoft.com/office/drawing/2016/5/13/chartex" xmlns:cx8="http://schemas.microsoft.com/office/drawing/2016/5/14/chartex" xmlns:mc="http://schemas.openxmlformats.org/markup-compatibility/2006" xmlns:aink="http://schemas.microsoft.com/office/drawing/2016/ink" xmlns:am3d="http://schemas.microsoft.com/office/drawing/2017/model3d" xmlns:o="urn:schemas-microsoft-com:office:office" xmlns:oel="http://schemas.microsoft.com/office/2019/extlst" xmlns:r="http://schemas.openxmlformats.org/officeDocument/2006/relationships" xmlns:m="http://schemas.openxmlformats.org/officeDocument/2006/math" xmlns:v="urn:schemas-microsoft-com:vml" xmlns:wp14="http://schemas.microsoft.com/office/word/2010/wordprocessingDrawing" xmlns:wp="http://schemas.openxmlformats.org/drawingml/2006/wordprocessingDrawing" xmlns:w10="urn:schemas-microsoft-com:office:word" xmlns:w="http://schemas.openxmlformats.org/wordprocessingml/2006/main" xmlns:w14="http://schemas.microsoft.com/office/word/2010/wordml" xmlns:w15="http://schemas.microsoft.com/office/word/2012/wordml" xmlns:w16cex="http://schemas.microsoft.com/office/word/2018/wordml/cex" xmlns:w16cid="http://schemas.microsoft.com/office/word/2016/wordml/cid" xmlns:w16="http://schemas.microsoft.com/office/word/2018/wordml" xmlns:w16sdtdh="http://schemas.microsoft.com/office/word/2020/wordml/sdtdatahash" xmlns:w16se="http://schemas.microsoft.com/office/word/2015/wordml/symex" xmlns:wpg="http://schemas.microsoft.com/office/word/2010/wordprocessingGroup" xmlns:wpi="http://schemas.microsoft.com/office/word/2010/wordprocessingInk" xmlns:wne="http://schemas.microsoft.com/office/word/2006/wordml" xmlns:wps="http://schemas.microsoft.com/office/word/2010/wordprocessingShape" mc:Ignorable="w14 w15 w16se w16cid w16 w16cex w16sdtdh wp14">
   <w:p/>
 </w:hdr>
 </file>
 
 <file path=word/header2.xml><?xml version="1.0" encoding="utf-8"?>
-<w:hdr xmlns:wpc="http://schemas.microsoft.com/office/word/2010/wordprocessingCanvas" xmlns:cx="http://schemas.microsoft.com/office/drawing/2014/chartex" xmlns:cx1="http://schemas.microsoft.com/office/drawing/2015/9/8/chartex" xmlns:cx2="http://schemas.microsoft.com/office/drawing/2015/10/21/chartex" xmlns:cx3="http://schemas.microsoft.com/office/drawing/2016/5/9/chartex" xmlns:cx4="http://schemas.microsoft.com/office/drawing/2016/5/10/chartex" xmlns:cx5="http://schemas.microsoft.com/office/drawing/2016/5/11/chartex" xmlns:cx6="http://schemas.microsoft.com/office/drawing/2016/5/12/chartex" xmlns:cx7="http://schemas.microsoft.com/office/drawing/2016/5/13/chartex" xmlns:cx8="http://schemas.microsoft.com/office/drawing/2016/5/14/chartex" xmlns:mc="http://schemas.openxmlformats.org/markup-compatibility/2006" xmlns:aink="http://schemas.microsoft.com/office/drawing/2016/ink" xmlns:am3d="http://schemas.microsoft.com/office/drawing/2017/model3d" xmlns:o="urn:schemas-microsoft-com:office:office" xmlns:oel="http://schemas.microsoft.com/office/2019/extlst" xmlns:r="http://schemas.openxmlformats.org/officeDocument/2006/relationships" xmlns:m="http://schemas.openxmlformats.org/officeDocument/2006/math" xmlns:v="urn:schemas-microsoft-com:vml" xmlns:wp14="http://schemas.microsoft.com/office/word/2010/wordprocessingDrawing" xmlns:wp="http://schemas.openxmlformats.org/drawingml/2006/wordprocessingDrawing" xmlns:w10="urn:schemas-microsoft-com:office:word" xmlns:w="http://schemas.openxmlformats.org/wordprocessingml/2006/main" xmlns:w14="http://schemas.microsoft.com/office/word/2010/wordml" xmlns:w15="http://schemas.microsoft.com/office/word/2012/wordml" xmlns:w16cex="http://schemas.microsoft.com/office/word/2018/wordml/cex" xmlns:w16cid="http://schemas.microsoft.com/office/word/2016/wordml/cid" xmlns:w16="http://schemas.microsoft.com/office/word/2018/wordml" xmlns:w16du="http://schemas.microsoft.com/office/word/2023/wordml/word16du" xmlns:w16sdtdh="http://schemas.microsoft.com/office/word/2020/wordml/sdtdatahash" xmlns:w16se="http://schemas.microsoft.com/office/word/2015/wordml/symex" xmlns:wpg="http://schemas.microsoft.com/office/word/2010/wordprocessingGroup" xmlns:wpi="http://schemas.microsoft.com/office/word/2010/wordprocessingInk" xmlns:wne="http://schemas.microsoft.com/office/word/2006/wordml" xmlns:wps="http://schemas.microsoft.com/office/word/2010/wordprocessingShape" mc:Ignorable="w14 w15 w16se w16cid w16 w16cex w16sdtdh wp14">
+<w:hdr xmlns:wpc="http://schemas.microsoft.com/office/word/2010/wordprocessingCanvas" xmlns:cx="http://schemas.microsoft.com/office/drawing/2014/chartex" xmlns:cx1="http://schemas.microsoft.com/office/drawing/2015/9/8/chartex" xmlns:cx2="http://schemas.microsoft.com/office/drawing/2015/10/21/chartex" xmlns:cx3="http://schemas.microsoft.com/office/drawing/2016/5/9/chartex" xmlns:cx4="http://schemas.microsoft.com/office/drawing/2016/5/10/chartex" xmlns:cx5="http://schemas.microsoft.com/office/drawing/2016/5/11/chartex" xmlns:cx6="http://schemas.microsoft.com/office/drawing/2016/5/12/chartex" xmlns:cx7="http://schemas.microsoft.com/office/drawing/2016/5/13/chartex" xmlns:cx8="http://schemas.microsoft.com/office/drawing/2016/5/14/chartex" xmlns:mc="http://schemas.openxmlformats.org/markup-compatibility/2006" xmlns:aink="http://schemas.microsoft.com/office/drawing/2016/ink" xmlns:am3d="http://schemas.microsoft.com/office/drawing/2017/model3d" xmlns:o="urn:schemas-microsoft-com:office:office" xmlns:oel="http://schemas.microsoft.com/office/2019/extlst" xmlns:r="http://schemas.openxmlformats.org/officeDocument/2006/relationships" xmlns:m="http://schemas.openxmlformats.org/officeDocument/2006/math" xmlns:v="urn:schemas-microsoft-com:vml" xmlns:wp14="http://schemas.microsoft.com/office/word/2010/wordprocessingDrawing" xmlns:wp="http://schemas.openxmlformats.org/drawingml/2006/wordprocessingDrawing" xmlns:w10="urn:schemas-microsoft-com:office:word" xmlns:w="http://schemas.openxmlformats.org/wordprocessingml/2006/main" xmlns:w14="http://schemas.microsoft.com/office/word/2010/wordml" xmlns:w15="http://schemas.microsoft.com/office/word/2012/wordml" xmlns:w16cex="http://schemas.microsoft.com/office/word/2018/wordml/cex" xmlns:w16cid="http://schemas.microsoft.com/office/word/2016/wordml/cid" xmlns:w16="http://schemas.microsoft.com/office/word/2018/wordml" xmlns:w16sdtdh="http://schemas.microsoft.com/office/word/2020/wordml/sdtdatahash" xmlns:w16se="http://schemas.microsoft.com/office/word/2015/wordml/symex" xmlns:wpg="http://schemas.microsoft.com/office/word/2010/wordprocessingGroup" xmlns:wpi="http://schemas.microsoft.com/office/word/2010/wordprocessingInk" xmlns:wne="http://schemas.microsoft.com/office/word/2006/wordml" xmlns:wps="http://schemas.microsoft.com/office/word/2010/wordprocessingShape" mc:Ignorable="w14 w15 w16se w16cid w16 w16cex w16sdtdh wp14">
   <w:p>
     <w:r>
       <w:t xml:space="preserve">Email the completed form to </w:t>
@@ -2287,7 +2279,7 @@
 </file>
 
 <file path=word/numbering.xml><?xml version="1.0" encoding="utf-8"?>
-<w:numbering xmlns:wpc="http://schemas.microsoft.com/office/word/2010/wordprocessingCanvas" xmlns:cx="http://schemas.microsoft.com/office/drawing/2014/chartex" xmlns:cx1="http://schemas.microsoft.com/office/drawing/2015/9/8/chartex" xmlns:cx2="http://schemas.microsoft.com/office/drawing/2015/10/21/chartex" xmlns:cx3="http://schemas.microsoft.com/office/drawing/2016/5/9/chartex" xmlns:cx4="http://schemas.microsoft.com/office/drawing/2016/5/10/chartex" xmlns:cx5="http://schemas.microsoft.com/office/drawing/2016/5/11/chartex" xmlns:cx6="http://schemas.microsoft.com/office/drawing/2016/5/12/chartex" xmlns:cx7="http://schemas.microsoft.com/office/drawing/2016/5/13/chartex" xmlns:cx8="http://schemas.microsoft.com/office/drawing/2016/5/14/chartex" xmlns:mc="http://schemas.openxmlformats.org/markup-compatibility/2006" xmlns:aink="http://schemas.microsoft.com/office/drawing/2016/ink" xmlns:am3d="http://schemas.microsoft.com/office/drawing/2017/model3d" xmlns:o="urn:schemas-microsoft-com:office:office" xmlns:oel="http://schemas.microsoft.com/office/2019/extlst" xmlns:r="http://schemas.openxmlformats.org/officeDocument/2006/relationships" xmlns:m="http://schemas.openxmlformats.org/officeDocument/2006/math" xmlns:v="urn:schemas-microsoft-com:vml" xmlns:wp14="http://schemas.microsoft.com/office/word/2010/wordprocessingDrawing" xmlns:wp="http://schemas.openxmlformats.org/drawingml/2006/wordprocessingDrawing" xmlns:w10="urn:schemas-microsoft-com:office:word" xmlns:w="http://schemas.openxmlformats.org/wordprocessingml/2006/main" xmlns:w14="http://schemas.microsoft.com/office/word/2010/wordml" xmlns:w15="http://schemas.microsoft.com/office/word/2012/wordml" xmlns:w16cex="http://schemas.microsoft.com/office/word/2018/wordml/cex" xmlns:w16cid="http://schemas.microsoft.com/office/word/2016/wordml/cid" xmlns:w16="http://schemas.microsoft.com/office/word/2018/wordml" xmlns:w16du="http://schemas.microsoft.com/office/word/2023/wordml/word16du" xmlns:w16sdtdh="http://schemas.microsoft.com/office/word/2020/wordml/sdtdatahash" xmlns:w16se="http://schemas.microsoft.com/office/word/2015/wordml/symex" xmlns:wpg="http://schemas.microsoft.com/office/word/2010/wordprocessingGroup" xmlns:wpi="http://schemas.microsoft.com/office/word/2010/wordprocessingInk" xmlns:wne="http://schemas.microsoft.com/office/word/2006/wordml" xmlns:wps="http://schemas.microsoft.com/office/word/2010/wordprocessingShape" mc:Ignorable="w14 w15 w16se w16cid w16 w16cex w16sdtdh wp14">
+<w:numbering xmlns:wpc="http://schemas.microsoft.com/office/word/2010/wordprocessingCanvas" xmlns:cx="http://schemas.microsoft.com/office/drawing/2014/chartex" xmlns:cx1="http://schemas.microsoft.com/office/drawing/2015/9/8/chartex" xmlns:cx2="http://schemas.microsoft.com/office/drawing/2015/10/21/chartex" xmlns:cx3="http://schemas.microsoft.com/office/drawing/2016/5/9/chartex" xmlns:cx4="http://schemas.microsoft.com/office/drawing/2016/5/10/chartex" xmlns:cx5="http://schemas.microsoft.com/office/drawing/2016/5/11/chartex" xmlns:cx6="http://schemas.microsoft.com/office/drawing/2016/5/12/chartex" xmlns:cx7="http://schemas.microsoft.com/office/drawing/2016/5/13/chartex" xmlns:cx8="http://schemas.microsoft.com/office/drawing/2016/5/14/chartex" xmlns:mc="http://schemas.openxmlformats.org/markup-compatibility/2006" xmlns:aink="http://schemas.microsoft.com/office/drawing/2016/ink" xmlns:am3d="http://schemas.microsoft.com/office/drawing/2017/model3d" xmlns:o="urn:schemas-microsoft-com:office:office" xmlns:oel="http://schemas.microsoft.com/office/2019/extlst" xmlns:r="http://schemas.openxmlformats.org/officeDocument/2006/relationships" xmlns:m="http://schemas.openxmlformats.org/officeDocument/2006/math" xmlns:v="urn:schemas-microsoft-com:vml" xmlns:wp14="http://schemas.microsoft.com/office/word/2010/wordprocessingDrawing" xmlns:wp="http://schemas.openxmlformats.org/drawingml/2006/wordprocessingDrawing" xmlns:w10="urn:schemas-microsoft-com:office:word" xmlns:w="http://schemas.openxmlformats.org/wordprocessingml/2006/main" xmlns:w14="http://schemas.microsoft.com/office/word/2010/wordml" xmlns:w15="http://schemas.microsoft.com/office/word/2012/wordml" xmlns:w16cex="http://schemas.microsoft.com/office/word/2018/wordml/cex" xmlns:w16cid="http://schemas.microsoft.com/office/word/2016/wordml/cid" xmlns:w16="http://schemas.microsoft.com/office/word/2018/wordml" xmlns:w16sdtdh="http://schemas.microsoft.com/office/word/2020/wordml/sdtdatahash" xmlns:w16se="http://schemas.microsoft.com/office/word/2015/wordml/symex" xmlns:wpg="http://schemas.microsoft.com/office/word/2010/wordprocessingGroup" xmlns:wpi="http://schemas.microsoft.com/office/word/2010/wordprocessingInk" xmlns:wne="http://schemas.microsoft.com/office/word/2006/wordml" xmlns:wps="http://schemas.microsoft.com/office/word/2010/wordprocessingShape" mc:Ignorable="w14 w15 w16se w16cid w16 w16cex w16sdtdh wp14">
   <w:abstractNum w:abstractNumId="0" w15:restartNumberingAfterBreak="0">
     <w:nsid w:val="18E7131D"/>
     <w:multiLevelType w:val="multilevel"/>
@@ -3005,6 +2997,29 @@
       </w:tblCellMar>
     </w:tblPr>
   </w:style>
+  <w:style w:type="character" w:styleId="Hyperlink">
+    <w:name w:val="Hyperlink"/>
+    <w:basedOn w:val="DefaultParagraphFont"/>
+    <w:uiPriority w:val="99"/>
+    <w:unhideWhenUsed/>
+    <w:rsid w:val="00175653"/>
+    <w:rPr>
+      <w:color w:val="0000FF" w:themeColor="hyperlink"/>
+      <w:u w:val="single"/>
+    </w:rPr>
+  </w:style>
+  <w:style w:type="character" w:styleId="UnresolvedMention">
+    <w:name w:val="Unresolved Mention"/>
+    <w:basedOn w:val="DefaultParagraphFont"/>
+    <w:uiPriority w:val="99"/>
+    <w:semiHidden/>
+    <w:unhideWhenUsed/>
+    <w:rsid w:val="00175653"/>
+    <w:rPr>
+      <w:color w:val="605E5C"/>
+      <w:shd w:val="clear" w:color="auto" w:fill="E1DFDD"/>
+    </w:rPr>
+  </w:style>
 </w:styles>
 </file>
 

</xml_diff>

<commit_message>
fix links in request form
</commit_message>
<xml_diff>
--- a/docs/documents/OpenSAFELY_Output_Review_Form_ADD_WORKSPACE_NAME_ADD_DATE.docx
+++ b/docs/documents/OpenSAFELY_Output_Review_Form_ADD_WORKSPACE_NAME_ADD_DATE.docx
@@ -11,37 +11,62 @@
           <w:sz w:val="32"/>
         </w:rPr>
       </w:pPr>
+      <w:proofErr w:type="spellStart"/>
       <w:r>
         <w:rPr>
           <w:rFonts w:ascii="Arial" w:eastAsia="Arial" w:hAnsi="Arial" w:cs="Arial"/>
           <w:sz w:val="32"/>
         </w:rPr>
-        <w:t>OpenSAFELY Output Review Form</w:t>
-      </w:r>
-    </w:p>
-    <w:p>
-      <w:pPr>
-        <w:spacing w:line="276" w:lineRule="auto"/>
-        <w:rPr>
-          <w:rFonts w:ascii="Arial" w:eastAsia="Arial" w:hAnsi="Arial" w:cs="Arial"/>
-          <w:sz w:val="22"/>
-        </w:rPr>
-      </w:pPr>
-    </w:p>
-    <w:p>
-      <w:pPr>
-        <w:spacing w:line="276" w:lineRule="auto"/>
-        <w:rPr>
-          <w:rFonts w:ascii="Arial" w:eastAsia="Arial" w:hAnsi="Arial" w:cs="Arial"/>
-          <w:sz w:val="22"/>
-        </w:rPr>
-      </w:pPr>
-      <w:r>
-        <w:rPr>
-          <w:rFonts w:ascii="Arial" w:eastAsia="Arial" w:hAnsi="Arial" w:cs="Arial"/>
-          <w:sz w:val="22"/>
-        </w:rPr>
-        <w:t xml:space="preserve">Please fill in this form to request a release of data or error logs. This is a process that is imposed on us by external requirements, due to working on highly sensitive data, and is common to all similar data access environments. We are working to minimise the workload for OpenSAFELY users and staff as far as possible, including through technical work around automated disclosure control. This form and process is a first iteration: we are keen to hear feedback on how to reduce the work and make the process smoother. </w:t>
+        <w:t>OpenSAFELY</w:t>
+      </w:r>
+      <w:proofErr w:type="spellEnd"/>
+      <w:r>
+        <w:rPr>
+          <w:rFonts w:ascii="Arial" w:eastAsia="Arial" w:hAnsi="Arial" w:cs="Arial"/>
+          <w:sz w:val="32"/>
+        </w:rPr>
+        <w:t xml:space="preserve"> Output Review Form</w:t>
+      </w:r>
+    </w:p>
+    <w:p>
+      <w:pPr>
+        <w:spacing w:line="276" w:lineRule="auto"/>
+        <w:rPr>
+          <w:rFonts w:ascii="Arial" w:eastAsia="Arial" w:hAnsi="Arial" w:cs="Arial"/>
+          <w:sz w:val="22"/>
+        </w:rPr>
+      </w:pPr>
+    </w:p>
+    <w:p>
+      <w:pPr>
+        <w:spacing w:line="276" w:lineRule="auto"/>
+        <w:rPr>
+          <w:rFonts w:ascii="Arial" w:eastAsia="Arial" w:hAnsi="Arial" w:cs="Arial"/>
+          <w:sz w:val="22"/>
+        </w:rPr>
+      </w:pPr>
+      <w:r>
+        <w:rPr>
+          <w:rFonts w:ascii="Arial" w:eastAsia="Arial" w:hAnsi="Arial" w:cs="Arial"/>
+          <w:sz w:val="22"/>
+        </w:rPr>
+        <w:t xml:space="preserve">Please fill in this form to request a release of data or error logs. This is a process that is imposed on us by external requirements, due to working on highly sensitive data, and is common to all similar data access environments. We are working to minimise the workload for </w:t>
+      </w:r>
+      <w:proofErr w:type="spellStart"/>
+      <w:r>
+        <w:rPr>
+          <w:rFonts w:ascii="Arial" w:eastAsia="Arial" w:hAnsi="Arial" w:cs="Arial"/>
+          <w:sz w:val="22"/>
+        </w:rPr>
+        <w:t>OpenSAFELY</w:t>
+      </w:r>
+      <w:proofErr w:type="spellEnd"/>
+      <w:r>
+        <w:rPr>
+          <w:rFonts w:ascii="Arial" w:eastAsia="Arial" w:hAnsi="Arial" w:cs="Arial"/>
+          <w:sz w:val="22"/>
+        </w:rPr>
+        <w:t xml:space="preserve"> users and staff as far as possible, including through technical work around automated disclosure control. This form and process is a first iteration: we are keen to hear feedback on how to reduce the work and make the process smoother. </w:t>
       </w:r>
     </w:p>
     <w:p>
@@ -235,7 +260,7 @@
         </w:rPr>
         <w:t xml:space="preserve">relevant disclosure controls to the data for release, following </w:t>
       </w:r>
-      <w:hyperlink r:id="rId7">
+      <w:hyperlink r:id="rId7" w:anchor="checklist">
         <w:r>
           <w:rPr>
             <w:rFonts w:ascii="Arial" w:eastAsia="Arial" w:hAnsi="Arial" w:cs="Arial"/>
@@ -243,7 +268,25 @@
             <w:sz w:val="22"/>
             <w:u w:val="single"/>
           </w:rPr>
-          <w:t>this checklist.</w:t>
+          <w:t>this che</w:t>
+        </w:r>
+        <w:r>
+          <w:rPr>
+            <w:rFonts w:ascii="Arial" w:eastAsia="Arial" w:hAnsi="Arial" w:cs="Arial"/>
+            <w:color w:val="0000FF"/>
+            <w:sz w:val="22"/>
+            <w:u w:val="single"/>
+          </w:rPr>
+          <w:t>c</w:t>
+        </w:r>
+        <w:r>
+          <w:rPr>
+            <w:rFonts w:ascii="Arial" w:eastAsia="Arial" w:hAnsi="Arial" w:cs="Arial"/>
+            <w:color w:val="0000FF"/>
+            <w:sz w:val="22"/>
+            <w:u w:val="single"/>
+          </w:rPr>
+          <w:t>klist.</w:t>
         </w:r>
       </w:hyperlink>
     </w:p>
@@ -360,7 +403,7 @@
           <w:b/>
           <w:sz w:val="22"/>
         </w:rPr>
-        <w:t>HTML; TXT; CSV; SVG; JPG; JSON; PNG; TIFF.</w:t>
+        <w:t>HTML; TXT; CSV; SVG; JPG; JSON; PNG.</w:t>
       </w:r>
       <w:r>
         <w:rPr>
@@ -580,7 +623,23 @@
           <w:rFonts w:ascii="Arial" w:eastAsia="Arial" w:hAnsi="Arial" w:cs="Arial"/>
           <w:sz w:val="22"/>
         </w:rPr>
-        <w:t xml:space="preserve"> “release/hospitalisation_rate_by_*.csv”). </w:t>
+        <w:t xml:space="preserve"> “release/</w:t>
+      </w:r>
+      <w:proofErr w:type="spellStart"/>
+      <w:r>
+        <w:rPr>
+          <w:rFonts w:ascii="Arial" w:eastAsia="Arial" w:hAnsi="Arial" w:cs="Arial"/>
+          <w:sz w:val="22"/>
+        </w:rPr>
+        <w:t>hospitalisation_rate_by</w:t>
+      </w:r>
+      <w:proofErr w:type="spellEnd"/>
+      <w:r>
+        <w:rPr>
+          <w:rFonts w:ascii="Arial" w:eastAsia="Arial" w:hAnsi="Arial" w:cs="Arial"/>
+          <w:sz w:val="22"/>
+        </w:rPr>
+        <w:t xml:space="preserve">_*.csv”). </w:t>
       </w:r>
       <w:r>
         <w:rPr>
@@ -722,12 +781,21 @@
           <w:sz w:val="22"/>
         </w:rPr>
       </w:pPr>
-      <w:r>
-        <w:rPr>
-          <w:rFonts w:ascii="Arial" w:eastAsia="Arial" w:hAnsi="Arial" w:cs="Arial"/>
-          <w:sz w:val="22"/>
-        </w:rPr>
-        <w:t>OpenSAFELY will return the reviewed form to the applicant’s email within 5 working days of submission, and usually sooner; small releases will likely be approved faster.</w:t>
+      <w:proofErr w:type="spellStart"/>
+      <w:r>
+        <w:rPr>
+          <w:rFonts w:ascii="Arial" w:eastAsia="Arial" w:hAnsi="Arial" w:cs="Arial"/>
+          <w:sz w:val="22"/>
+        </w:rPr>
+        <w:t>OpenSAFELY</w:t>
+      </w:r>
+      <w:proofErr w:type="spellEnd"/>
+      <w:r>
+        <w:rPr>
+          <w:rFonts w:ascii="Arial" w:eastAsia="Arial" w:hAnsi="Arial" w:cs="Arial"/>
+          <w:sz w:val="22"/>
+        </w:rPr>
+        <w:t xml:space="preserve"> will return the reviewed form to the applicant’s email within 5 working days of submission, and usually sooner; small releases will likely be approved faster.</w:t>
       </w:r>
     </w:p>
     <w:p>
@@ -759,7 +827,7 @@
         </w:rPr>
         <w:t xml:space="preserve">: You must also follow the </w:t>
       </w:r>
-      <w:hyperlink r:id="rId10">
+      <w:hyperlink r:id="rId10" w:anchor="authorship-policy">
         <w:r>
           <w:rPr>
             <w:rFonts w:ascii="Arial" w:eastAsia="Arial" w:hAnsi="Arial" w:cs="Arial"/>
@@ -777,7 +845,7 @@
         </w:rPr>
         <w:t xml:space="preserve">, </w:t>
       </w:r>
-      <w:hyperlink r:id="rId11">
+      <w:hyperlink r:id="rId11" w:anchor="acknowledgment-and-data-sharing--publication-policy">
         <w:r>
           <w:rPr>
             <w:rFonts w:ascii="Arial" w:eastAsia="Arial" w:hAnsi="Arial" w:cs="Arial"/>
@@ -785,17 +853,8 @@
             <w:sz w:val="22"/>
             <w:u w:val="single"/>
           </w:rPr>
-          <w:t>Acknowledgement and Sharing/Publication Policy</w:t>
+          <w:t>Ac</w:t>
         </w:r>
-      </w:hyperlink>
-      <w:r>
-        <w:rPr>
-          <w:rFonts w:ascii="Arial" w:eastAsia="Arial" w:hAnsi="Arial" w:cs="Arial"/>
-          <w:sz w:val="22"/>
-        </w:rPr>
-        <w:t xml:space="preserve"> and the </w:t>
-      </w:r>
-      <w:hyperlink r:id="rId12">
         <w:r>
           <w:rPr>
             <w:rFonts w:ascii="Arial" w:eastAsia="Arial" w:hAnsi="Arial" w:cs="Arial"/>
@@ -803,7 +862,70 @@
             <w:sz w:val="22"/>
             <w:u w:val="single"/>
           </w:rPr>
-          <w:t>Information Governance and Ethics content Policy</w:t>
+          <w:t>k</w:t>
+        </w:r>
+        <w:r>
+          <w:rPr>
+            <w:rFonts w:ascii="Arial" w:eastAsia="Arial" w:hAnsi="Arial" w:cs="Arial"/>
+            <w:color w:val="1155CC"/>
+            <w:sz w:val="22"/>
+            <w:u w:val="single"/>
+          </w:rPr>
+          <w:t xml:space="preserve">nowledgement and Sharing/Publication </w:t>
+        </w:r>
+        <w:r>
+          <w:rPr>
+            <w:rFonts w:ascii="Arial" w:eastAsia="Arial" w:hAnsi="Arial" w:cs="Arial"/>
+            <w:color w:val="1155CC"/>
+            <w:sz w:val="22"/>
+            <w:u w:val="single"/>
+          </w:rPr>
+          <w:t>P</w:t>
+        </w:r>
+        <w:r>
+          <w:rPr>
+            <w:rFonts w:ascii="Arial" w:eastAsia="Arial" w:hAnsi="Arial" w:cs="Arial"/>
+            <w:color w:val="1155CC"/>
+            <w:sz w:val="22"/>
+            <w:u w:val="single"/>
+          </w:rPr>
+          <w:t>olicy</w:t>
+        </w:r>
+      </w:hyperlink>
+      <w:r>
+        <w:rPr>
+          <w:rFonts w:ascii="Arial" w:eastAsia="Arial" w:hAnsi="Arial" w:cs="Arial"/>
+          <w:sz w:val="22"/>
+        </w:rPr>
+        <w:t xml:space="preserve"> and the </w:t>
+      </w:r>
+      <w:hyperlink r:id="rId12" w:anchor="information-governance-ethics-and-funding-content-policy">
+        <w:r>
+          <w:rPr>
+            <w:rFonts w:ascii="Arial" w:eastAsia="Arial" w:hAnsi="Arial" w:cs="Arial"/>
+            <w:color w:val="1155CC"/>
+            <w:sz w:val="22"/>
+            <w:u w:val="single"/>
+          </w:rPr>
+          <w:t>Informa</w:t>
+        </w:r>
+        <w:r>
+          <w:rPr>
+            <w:rFonts w:ascii="Arial" w:eastAsia="Arial" w:hAnsi="Arial" w:cs="Arial"/>
+            <w:color w:val="1155CC"/>
+            <w:sz w:val="22"/>
+            <w:u w:val="single"/>
+          </w:rPr>
+          <w:t>t</w:t>
+        </w:r>
+        <w:r>
+          <w:rPr>
+            <w:rFonts w:ascii="Arial" w:eastAsia="Arial" w:hAnsi="Arial" w:cs="Arial"/>
+            <w:color w:val="1155CC"/>
+            <w:sz w:val="22"/>
+            <w:u w:val="single"/>
+          </w:rPr>
+          <w:t>ion Governance and Ethics content Policy</w:t>
         </w:r>
       </w:hyperlink>
       <w:r>
@@ -962,13 +1084,23 @@
           <w:sz w:val="22"/>
         </w:rPr>
       </w:pPr>
-      <w:r>
-        <w:rPr>
-          <w:rFonts w:ascii="Arial" w:eastAsia="Arial" w:hAnsi="Arial" w:cs="Arial"/>
-          <w:b/>
-          <w:sz w:val="22"/>
-        </w:rPr>
-        <w:t xml:space="preserve">Jobserver Workspace name </w:t>
+      <w:proofErr w:type="spellStart"/>
+      <w:r>
+        <w:rPr>
+          <w:rFonts w:ascii="Arial" w:eastAsia="Arial" w:hAnsi="Arial" w:cs="Arial"/>
+          <w:b/>
+          <w:sz w:val="22"/>
+        </w:rPr>
+        <w:t>Jobserver</w:t>
+      </w:r>
+      <w:proofErr w:type="spellEnd"/>
+      <w:r>
+        <w:rPr>
+          <w:rFonts w:ascii="Arial" w:eastAsia="Arial" w:hAnsi="Arial" w:cs="Arial"/>
+          <w:b/>
+          <w:sz w:val="22"/>
+        </w:rPr>
+        <w:t xml:space="preserve"> Workspace name </w:t>
       </w:r>
       <w:r>
         <w:rPr>
@@ -1069,7 +1201,25 @@
           <w:i/>
           <w:sz w:val="22"/>
         </w:rPr>
-        <w:t xml:space="preserve">(We expect that all users will minimise disclosiveness of any proposed release and follow </w:t>
+        <w:t xml:space="preserve">(We expect that all users will minimise </w:t>
+      </w:r>
+      <w:proofErr w:type="spellStart"/>
+      <w:r>
+        <w:rPr>
+          <w:rFonts w:ascii="Arial" w:eastAsia="Arial" w:hAnsi="Arial" w:cs="Arial"/>
+          <w:i/>
+          <w:sz w:val="22"/>
+        </w:rPr>
+        <w:t>disclosiveness</w:t>
+      </w:r>
+      <w:proofErr w:type="spellEnd"/>
+      <w:r>
+        <w:rPr>
+          <w:rFonts w:ascii="Arial" w:eastAsia="Arial" w:hAnsi="Arial" w:cs="Arial"/>
+          <w:i/>
+          <w:sz w:val="22"/>
+        </w:rPr>
+        <w:t xml:space="preserve"> of any proposed release and follow </w:t>
       </w:r>
       <w:hyperlink r:id="rId14">
         <w:r>
@@ -1235,12 +1385,6 @@
         <w:gridCol w:w="8715"/>
       </w:tblGrid>
       <w:tr>
-        <w:tblPrEx>
-          <w:tblCellMar>
-            <w:top w:w="0" w:type="dxa"/>
-            <w:bottom w:w="0" w:type="dxa"/>
-          </w:tblCellMar>
-        </w:tblPrEx>
         <w:tc>
           <w:tcPr>
             <w:tcW w:w="390" w:type="dxa"/>
@@ -1311,12 +1455,6 @@
         </w:tc>
       </w:tr>
       <w:tr>
-        <w:tblPrEx>
-          <w:tblCellMar>
-            <w:top w:w="0" w:type="dxa"/>
-            <w:bottom w:w="0" w:type="dxa"/>
-          </w:tblCellMar>
-        </w:tblPrEx>
         <w:tc>
           <w:tcPr>
             <w:tcW w:w="390" w:type="dxa"/>
@@ -1374,23 +1512,26 @@
               </w:rPr>
               <w:t xml:space="preserve">and </w:t>
             </w:r>
-            <w:r>
-              <w:rPr>
-                <w:rFonts w:ascii="Arial" w:eastAsia="Arial" w:hAnsi="Arial" w:cs="Arial"/>
-                <w:sz w:val="22"/>
-              </w:rPr>
-              <w:t>Disclosiveness and Suppression Controls</w:t>
+            <w:proofErr w:type="spellStart"/>
+            <w:r>
+              <w:rPr>
+                <w:rFonts w:ascii="Arial" w:eastAsia="Arial" w:hAnsi="Arial" w:cs="Arial"/>
+                <w:sz w:val="22"/>
+              </w:rPr>
+              <w:t>Disclosiveness</w:t>
+            </w:r>
+            <w:proofErr w:type="spellEnd"/>
+            <w:r>
+              <w:rPr>
+                <w:rFonts w:ascii="Arial" w:eastAsia="Arial" w:hAnsi="Arial" w:cs="Arial"/>
+                <w:sz w:val="22"/>
+              </w:rPr>
+              <w:t xml:space="preserve"> and Suppression Controls</w:t>
             </w:r>
           </w:p>
         </w:tc>
       </w:tr>
       <w:tr>
-        <w:tblPrEx>
-          <w:tblCellMar>
-            <w:top w:w="0" w:type="dxa"/>
-            <w:bottom w:w="0" w:type="dxa"/>
-          </w:tblCellMar>
-        </w:tblPrEx>
         <w:trPr>
           <w:trHeight w:val="1"/>
         </w:trPr>
@@ -1506,12 +1647,6 @@
         </w:tc>
       </w:tr>
       <w:tr>
-        <w:tblPrEx>
-          <w:tblCellMar>
-            <w:top w:w="0" w:type="dxa"/>
-            <w:bottom w:w="0" w:type="dxa"/>
-          </w:tblCellMar>
-        </w:tblPrEx>
         <w:trPr>
           <w:trHeight w:val="1"/>
         </w:trPr>
@@ -1608,12 +1743,6 @@
         </w:tc>
       </w:tr>
       <w:tr>
-        <w:tblPrEx>
-          <w:tblCellMar>
-            <w:top w:w="0" w:type="dxa"/>
-            <w:bottom w:w="0" w:type="dxa"/>
-          </w:tblCellMar>
-        </w:tblPrEx>
         <w:trPr>
           <w:trHeight w:val="1"/>
         </w:trPr>
@@ -1679,12 +1808,6 @@
         </w:tc>
       </w:tr>
       <w:tr>
-        <w:tblPrEx>
-          <w:tblCellMar>
-            <w:top w:w="0" w:type="dxa"/>
-            <w:bottom w:w="0" w:type="dxa"/>
-          </w:tblCellMar>
-        </w:tblPrEx>
         <w:trPr>
           <w:trHeight w:val="1"/>
         </w:trPr>
@@ -1745,23 +1868,26 @@
               </w:rPr>
               <w:t xml:space="preserve">and </w:t>
             </w:r>
-            <w:r>
-              <w:rPr>
-                <w:rFonts w:ascii="Arial" w:eastAsia="Arial" w:hAnsi="Arial" w:cs="Arial"/>
-                <w:sz w:val="22"/>
-              </w:rPr>
-              <w:t>Disclosiveness and Suppression Controls</w:t>
+            <w:proofErr w:type="spellStart"/>
+            <w:r>
+              <w:rPr>
+                <w:rFonts w:ascii="Arial" w:eastAsia="Arial" w:hAnsi="Arial" w:cs="Arial"/>
+                <w:sz w:val="22"/>
+              </w:rPr>
+              <w:t>Disclosiveness</w:t>
+            </w:r>
+            <w:proofErr w:type="spellEnd"/>
+            <w:r>
+              <w:rPr>
+                <w:rFonts w:ascii="Arial" w:eastAsia="Arial" w:hAnsi="Arial" w:cs="Arial"/>
+                <w:sz w:val="22"/>
+              </w:rPr>
+              <w:t xml:space="preserve"> and Suppression Controls</w:t>
             </w:r>
           </w:p>
         </w:tc>
       </w:tr>
       <w:tr>
-        <w:tblPrEx>
-          <w:tblCellMar>
-            <w:top w:w="0" w:type="dxa"/>
-            <w:bottom w:w="0" w:type="dxa"/>
-          </w:tblCellMar>
-        </w:tblPrEx>
         <w:trPr>
           <w:trHeight w:val="1"/>
         </w:trPr>
@@ -1868,12 +1994,6 @@
         </w:tc>
       </w:tr>
       <w:tr>
-        <w:tblPrEx>
-          <w:tblCellMar>
-            <w:top w:w="0" w:type="dxa"/>
-            <w:bottom w:w="0" w:type="dxa"/>
-          </w:tblCellMar>
-        </w:tblPrEx>
         <w:trPr>
           <w:trHeight w:val="1"/>
         </w:trPr>
@@ -1958,12 +2078,6 @@
         </w:tc>
       </w:tr>
       <w:tr>
-        <w:tblPrEx>
-          <w:tblCellMar>
-            <w:top w:w="0" w:type="dxa"/>
-            <w:bottom w:w="0" w:type="dxa"/>
-          </w:tblCellMar>
-        </w:tblPrEx>
         <w:trPr>
           <w:trHeight w:val="1"/>
         </w:trPr>
@@ -2029,12 +2143,6 @@
         </w:tc>
       </w:tr>
       <w:tr>
-        <w:tblPrEx>
-          <w:tblCellMar>
-            <w:top w:w="0" w:type="dxa"/>
-            <w:bottom w:w="0" w:type="dxa"/>
-          </w:tblCellMar>
-        </w:tblPrEx>
         <w:trPr>
           <w:trHeight w:val="1"/>
         </w:trPr>
@@ -2095,23 +2203,26 @@
               </w:rPr>
               <w:t xml:space="preserve">and </w:t>
             </w:r>
-            <w:r>
-              <w:rPr>
-                <w:rFonts w:ascii="Arial" w:eastAsia="Arial" w:hAnsi="Arial" w:cs="Arial"/>
-                <w:sz w:val="22"/>
-              </w:rPr>
-              <w:t>Disclosiveness and Suppression Controls</w:t>
+            <w:proofErr w:type="spellStart"/>
+            <w:r>
+              <w:rPr>
+                <w:rFonts w:ascii="Arial" w:eastAsia="Arial" w:hAnsi="Arial" w:cs="Arial"/>
+                <w:sz w:val="22"/>
+              </w:rPr>
+              <w:t>Disclosiveness</w:t>
+            </w:r>
+            <w:proofErr w:type="spellEnd"/>
+            <w:r>
+              <w:rPr>
+                <w:rFonts w:ascii="Arial" w:eastAsia="Arial" w:hAnsi="Arial" w:cs="Arial"/>
+                <w:sz w:val="22"/>
+              </w:rPr>
+              <w:t xml:space="preserve"> and Suppression Controls</w:t>
             </w:r>
           </w:p>
         </w:tc>
       </w:tr>
       <w:tr>
-        <w:tblPrEx>
-          <w:tblCellMar>
-            <w:top w:w="0" w:type="dxa"/>
-            <w:bottom w:w="0" w:type="dxa"/>
-          </w:tblCellMar>
-        </w:tblPrEx>
         <w:trPr>
           <w:trHeight w:val="1"/>
         </w:trPr>
@@ -2218,12 +2329,6 @@
         </w:tc>
       </w:tr>
       <w:tr>
-        <w:tblPrEx>
-          <w:tblCellMar>
-            <w:top w:w="0" w:type="dxa"/>
-            <w:bottom w:w="0" w:type="dxa"/>
-          </w:tblCellMar>
-        </w:tblPrEx>
         <w:trPr>
           <w:trHeight w:val="1"/>
         </w:trPr>
@@ -2308,12 +2413,6 @@
         </w:tc>
       </w:tr>
       <w:tr>
-        <w:tblPrEx>
-          <w:tblCellMar>
-            <w:top w:w="0" w:type="dxa"/>
-            <w:bottom w:w="0" w:type="dxa"/>
-          </w:tblCellMar>
-        </w:tblPrEx>
         <w:trPr>
           <w:trHeight w:val="1"/>
         </w:trPr>
@@ -2379,12 +2478,6 @@
         </w:tc>
       </w:tr>
       <w:tr>
-        <w:tblPrEx>
-          <w:tblCellMar>
-            <w:top w:w="0" w:type="dxa"/>
-            <w:bottom w:w="0" w:type="dxa"/>
-          </w:tblCellMar>
-        </w:tblPrEx>
         <w:trPr>
           <w:trHeight w:val="1"/>
         </w:trPr>
@@ -2445,23 +2538,26 @@
               </w:rPr>
               <w:t xml:space="preserve">and </w:t>
             </w:r>
-            <w:r>
-              <w:rPr>
-                <w:rFonts w:ascii="Arial" w:eastAsia="Arial" w:hAnsi="Arial" w:cs="Arial"/>
-                <w:sz w:val="22"/>
-              </w:rPr>
-              <w:t>Disclosiveness and Suppression Controls</w:t>
+            <w:proofErr w:type="spellStart"/>
+            <w:r>
+              <w:rPr>
+                <w:rFonts w:ascii="Arial" w:eastAsia="Arial" w:hAnsi="Arial" w:cs="Arial"/>
+                <w:sz w:val="22"/>
+              </w:rPr>
+              <w:t>Disclosiveness</w:t>
+            </w:r>
+            <w:proofErr w:type="spellEnd"/>
+            <w:r>
+              <w:rPr>
+                <w:rFonts w:ascii="Arial" w:eastAsia="Arial" w:hAnsi="Arial" w:cs="Arial"/>
+                <w:sz w:val="22"/>
+              </w:rPr>
+              <w:t xml:space="preserve"> and Suppression Controls</w:t>
             </w:r>
           </w:p>
         </w:tc>
       </w:tr>
       <w:tr>
-        <w:tblPrEx>
-          <w:tblCellMar>
-            <w:top w:w="0" w:type="dxa"/>
-            <w:bottom w:w="0" w:type="dxa"/>
-          </w:tblCellMar>
-        </w:tblPrEx>
         <w:trPr>
           <w:trHeight w:val="1"/>
         </w:trPr>
@@ -2568,12 +2664,6 @@
         </w:tc>
       </w:tr>
       <w:tr>
-        <w:tblPrEx>
-          <w:tblCellMar>
-            <w:top w:w="0" w:type="dxa"/>
-            <w:bottom w:w="0" w:type="dxa"/>
-          </w:tblCellMar>
-        </w:tblPrEx>
         <w:trPr>
           <w:trHeight w:val="1"/>
         </w:trPr>
@@ -2650,12 +2740,6 @@
         </w:tc>
       </w:tr>
       <w:tr>
-        <w:tblPrEx>
-          <w:tblCellMar>
-            <w:top w:w="0" w:type="dxa"/>
-            <w:bottom w:w="0" w:type="dxa"/>
-          </w:tblCellMar>
-        </w:tblPrEx>
         <w:trPr>
           <w:trHeight w:val="1"/>
         </w:trPr>
@@ -2721,12 +2805,6 @@
         </w:tc>
       </w:tr>
       <w:tr>
-        <w:tblPrEx>
-          <w:tblCellMar>
-            <w:top w:w="0" w:type="dxa"/>
-            <w:bottom w:w="0" w:type="dxa"/>
-          </w:tblCellMar>
-        </w:tblPrEx>
         <w:trPr>
           <w:trHeight w:val="1"/>
         </w:trPr>
@@ -2787,23 +2865,26 @@
               </w:rPr>
               <w:t xml:space="preserve">and </w:t>
             </w:r>
-            <w:r>
-              <w:rPr>
-                <w:rFonts w:ascii="Arial" w:eastAsia="Arial" w:hAnsi="Arial" w:cs="Arial"/>
-                <w:sz w:val="22"/>
-              </w:rPr>
-              <w:t>Disclosiveness and Suppression Controls</w:t>
+            <w:proofErr w:type="spellStart"/>
+            <w:r>
+              <w:rPr>
+                <w:rFonts w:ascii="Arial" w:eastAsia="Arial" w:hAnsi="Arial" w:cs="Arial"/>
+                <w:sz w:val="22"/>
+              </w:rPr>
+              <w:t>Disclosiveness</w:t>
+            </w:r>
+            <w:proofErr w:type="spellEnd"/>
+            <w:r>
+              <w:rPr>
+                <w:rFonts w:ascii="Arial" w:eastAsia="Arial" w:hAnsi="Arial" w:cs="Arial"/>
+                <w:sz w:val="22"/>
+              </w:rPr>
+              <w:t xml:space="preserve"> and Suppression Controls</w:t>
             </w:r>
           </w:p>
         </w:tc>
       </w:tr>
       <w:tr>
-        <w:tblPrEx>
-          <w:tblCellMar>
-            <w:top w:w="0" w:type="dxa"/>
-            <w:bottom w:w="0" w:type="dxa"/>
-          </w:tblCellMar>
-        </w:tblPrEx>
         <w:trPr>
           <w:trHeight w:val="1"/>
         </w:trPr>
@@ -2910,12 +2991,6 @@
         </w:tc>
       </w:tr>
       <w:tr>
-        <w:tblPrEx>
-          <w:tblCellMar>
-            <w:top w:w="0" w:type="dxa"/>
-            <w:bottom w:w="0" w:type="dxa"/>
-          </w:tblCellMar>
-        </w:tblPrEx>
         <w:trPr>
           <w:trHeight w:val="1"/>
         </w:trPr>
@@ -3032,12 +3107,6 @@
         <w:gridCol w:w="9126"/>
       </w:tblGrid>
       <w:tr>
-        <w:tblPrEx>
-          <w:tblCellMar>
-            <w:top w:w="0" w:type="dxa"/>
-            <w:bottom w:w="0" w:type="dxa"/>
-          </w:tblCellMar>
-        </w:tblPrEx>
         <w:trPr>
           <w:trHeight w:val="1"/>
         </w:trPr>
@@ -3075,12 +3144,6 @@
         </w:tc>
       </w:tr>
       <w:tr>
-        <w:tblPrEx>
-          <w:tblCellMar>
-            <w:top w:w="0" w:type="dxa"/>
-            <w:bottom w:w="0" w:type="dxa"/>
-          </w:tblCellMar>
-        </w:tblPrEx>
         <w:trPr>
           <w:trHeight w:val="1"/>
         </w:trPr>

</xml_diff>

<commit_message>
Include policy around organisation identifiers in output checking form
</commit_message>
<xml_diff>
--- a/docs/documents/OpenSAFELY_Output_Review_Form_ADD_WORKSPACE_NAME_ADD_DATE.docx
+++ b/docs/documents/OpenSAFELY_Output_Review_Form_ADD_WORKSPACE_NAME_ADD_DATE.docx
@@ -239,6 +239,117 @@
           <w:numId w:val="1"/>
         </w:numPr>
         <w:spacing w:line="276" w:lineRule="auto"/>
+        <w:ind w:left="1080" w:hanging="360"/>
+        <w:rPr>
+          <w:rFonts w:ascii="Arial" w:eastAsia="Arial" w:hAnsi="Arial" w:cs="Arial"/>
+          <w:color w:val="000000" w:themeColor="text1"/>
+          <w:sz w:val="22"/>
+        </w:rPr>
+      </w:pPr>
+      <w:r>
+        <w:rPr>
+          <w:rFonts w:ascii="Arial" w:hAnsi="Arial" w:cs="Arial"/>
+          <w:color w:val="000000" w:themeColor="text1"/>
+          <w:sz w:val="22"/>
+          <w:szCs w:val="22"/>
+        </w:rPr>
+        <w:t>Note particularly, y</w:t>
+      </w:r>
+      <w:r>
+        <w:rPr>
+          <w:rFonts w:ascii="Arial" w:hAnsi="Arial" w:cs="Arial"/>
+          <w:color w:val="000000" w:themeColor="text1"/>
+          <w:sz w:val="22"/>
+          <w:szCs w:val="22"/>
+        </w:rPr>
+        <w:t>ou</w:t>
+      </w:r>
+      <w:r>
+        <w:rPr>
+          <w:rFonts w:ascii="Arial" w:hAnsi="Arial" w:cs="Arial"/>
+          <w:color w:val="000000" w:themeColor="text1"/>
+          <w:sz w:val="22"/>
+          <w:szCs w:val="22"/>
+        </w:rPr>
+        <w:t xml:space="preserve"> </w:t>
+      </w:r>
+      <w:r>
+        <w:rPr>
+          <w:rFonts w:ascii="Arial" w:hAnsi="Arial" w:cs="Arial"/>
+          <w:b/>
+          <w:bCs/>
+          <w:color w:val="000000" w:themeColor="text1"/>
+          <w:sz w:val="22"/>
+          <w:szCs w:val="22"/>
+        </w:rPr>
+        <w:t>MUST NOT</w:t>
+      </w:r>
+      <w:r>
+        <w:rPr>
+          <w:rFonts w:ascii="Arial" w:hAnsi="Arial" w:cs="Arial"/>
+          <w:color w:val="000000" w:themeColor="text1"/>
+          <w:sz w:val="22"/>
+          <w:szCs w:val="22"/>
+        </w:rPr>
+        <w:t xml:space="preserve"> </w:t>
+      </w:r>
+      <w:r>
+        <w:rPr>
+          <w:rFonts w:ascii="Arial" w:hAnsi="Arial" w:cs="Arial"/>
+          <w:color w:val="000000" w:themeColor="text1"/>
+          <w:sz w:val="22"/>
+          <w:szCs w:val="22"/>
+        </w:rPr>
+        <w:t>request the release of any information (</w:t>
+      </w:r>
+      <w:proofErr w:type="gramStart"/>
+      <w:r>
+        <w:rPr>
+          <w:rFonts w:ascii="Arial" w:hAnsi="Arial" w:cs="Arial"/>
+          <w:color w:val="000000" w:themeColor="text1"/>
+          <w:sz w:val="22"/>
+          <w:szCs w:val="22"/>
+        </w:rPr>
+        <w:t>e.g.</w:t>
+      </w:r>
+      <w:proofErr w:type="gramEnd"/>
+      <w:r>
+        <w:rPr>
+          <w:rFonts w:ascii="Arial" w:hAnsi="Arial" w:cs="Arial"/>
+          <w:color w:val="000000" w:themeColor="text1"/>
+          <w:sz w:val="22"/>
+          <w:szCs w:val="22"/>
+        </w:rPr>
+        <w:t xml:space="preserve"> name, </w:t>
+      </w:r>
+      <w:proofErr w:type="spellStart"/>
+      <w:r>
+        <w:rPr>
+          <w:rFonts w:ascii="Arial" w:hAnsi="Arial" w:cs="Arial"/>
+          <w:color w:val="000000" w:themeColor="text1"/>
+          <w:sz w:val="22"/>
+          <w:szCs w:val="22"/>
+        </w:rPr>
+        <w:t>listsize</w:t>
+      </w:r>
+      <w:proofErr w:type="spellEnd"/>
+      <w:r>
+        <w:rPr>
+          <w:rFonts w:ascii="Arial" w:hAnsi="Arial" w:cs="Arial"/>
+          <w:color w:val="000000" w:themeColor="text1"/>
+          <w:sz w:val="22"/>
+          <w:szCs w:val="22"/>
+        </w:rPr>
+        <w:t>) that identifies, or could identify, ICBs, Local Authorities (including MSOA identifiers), Primary Care Networks (PCNs) and individual GP practices from the Level 4 results server.</w:t>
+      </w:r>
+    </w:p>
+    <w:p>
+      <w:pPr>
+        <w:numPr>
+          <w:ilvl w:val="0"/>
+          <w:numId w:val="1"/>
+        </w:numPr>
+        <w:spacing w:line="276" w:lineRule="auto"/>
         <w:ind w:left="720" w:hanging="360"/>
         <w:rPr>
           <w:rFonts w:ascii="Arial" w:eastAsia="Arial" w:hAnsi="Arial" w:cs="Arial"/>
@@ -268,25 +379,7 @@
             <w:sz w:val="22"/>
             <w:u w:val="single"/>
           </w:rPr>
-          <w:t>this che</w:t>
-        </w:r>
-        <w:r>
-          <w:rPr>
-            <w:rFonts w:ascii="Arial" w:eastAsia="Arial" w:hAnsi="Arial" w:cs="Arial"/>
-            <w:color w:val="0000FF"/>
-            <w:sz w:val="22"/>
-            <w:u w:val="single"/>
-          </w:rPr>
-          <w:t>c</w:t>
-        </w:r>
-        <w:r>
-          <w:rPr>
-            <w:rFonts w:ascii="Arial" w:eastAsia="Arial" w:hAnsi="Arial" w:cs="Arial"/>
-            <w:color w:val="0000FF"/>
-            <w:sz w:val="22"/>
-            <w:u w:val="single"/>
-          </w:rPr>
-          <w:t>klist.</w:t>
+          <w:t>this checklist.</w:t>
         </w:r>
       </w:hyperlink>
     </w:p>
@@ -712,6 +805,7 @@
           <w:b/>
           <w:sz w:val="22"/>
         </w:rPr>
+        <w:lastRenderedPageBreak/>
         <w:t>Do not change</w:t>
       </w:r>
       <w:r>
@@ -817,7 +911,6 @@
           <w:b/>
           <w:sz w:val="22"/>
         </w:rPr>
-        <w:lastRenderedPageBreak/>
         <w:t>NOTE</w:t>
       </w:r>
       <w:r>
@@ -853,43 +946,7 @@
             <w:sz w:val="22"/>
             <w:u w:val="single"/>
           </w:rPr>
-          <w:t>Ac</w:t>
-        </w:r>
-        <w:r>
-          <w:rPr>
-            <w:rFonts w:ascii="Arial" w:eastAsia="Arial" w:hAnsi="Arial" w:cs="Arial"/>
-            <w:color w:val="1155CC"/>
-            <w:sz w:val="22"/>
-            <w:u w:val="single"/>
-          </w:rPr>
-          <w:t>k</w:t>
-        </w:r>
-        <w:r>
-          <w:rPr>
-            <w:rFonts w:ascii="Arial" w:eastAsia="Arial" w:hAnsi="Arial" w:cs="Arial"/>
-            <w:color w:val="1155CC"/>
-            <w:sz w:val="22"/>
-            <w:u w:val="single"/>
-          </w:rPr>
-          <w:t xml:space="preserve">nowledgement and Sharing/Publication </w:t>
-        </w:r>
-        <w:r>
-          <w:rPr>
-            <w:rFonts w:ascii="Arial" w:eastAsia="Arial" w:hAnsi="Arial" w:cs="Arial"/>
-            <w:color w:val="1155CC"/>
-            <w:sz w:val="22"/>
-            <w:u w:val="single"/>
-          </w:rPr>
-          <w:t>P</w:t>
-        </w:r>
-        <w:r>
-          <w:rPr>
-            <w:rFonts w:ascii="Arial" w:eastAsia="Arial" w:hAnsi="Arial" w:cs="Arial"/>
-            <w:color w:val="1155CC"/>
-            <w:sz w:val="22"/>
-            <w:u w:val="single"/>
-          </w:rPr>
-          <w:t>olicy</w:t>
+          <w:t>Acknowledgement and Sharing/Publication Policy</w:t>
         </w:r>
       </w:hyperlink>
       <w:r>
@@ -907,25 +964,7 @@
             <w:sz w:val="22"/>
             <w:u w:val="single"/>
           </w:rPr>
-          <w:t>Informa</w:t>
-        </w:r>
-        <w:r>
-          <w:rPr>
-            <w:rFonts w:ascii="Arial" w:eastAsia="Arial" w:hAnsi="Arial" w:cs="Arial"/>
-            <w:color w:val="1155CC"/>
-            <w:sz w:val="22"/>
-            <w:u w:val="single"/>
-          </w:rPr>
-          <w:t>t</w:t>
-        </w:r>
-        <w:r>
-          <w:rPr>
-            <w:rFonts w:ascii="Arial" w:eastAsia="Arial" w:hAnsi="Arial" w:cs="Arial"/>
-            <w:color w:val="1155CC"/>
-            <w:sz w:val="22"/>
-            <w:u w:val="single"/>
-          </w:rPr>
-          <w:t>ion Governance and Ethics content Policy</w:t>
+          <w:t>Information Governance and Ethics content Policy</w:t>
         </w:r>
       </w:hyperlink>
       <w:r>
@@ -1772,6 +1811,7 @@
                 <w:rFonts w:ascii="Arial" w:eastAsia="Arial" w:hAnsi="Arial" w:cs="Arial"/>
                 <w:sz w:val="22"/>
               </w:rPr>
+              <w:lastRenderedPageBreak/>
               <w:t>1</w:t>
             </w:r>
           </w:p>
@@ -3195,6 +3235,70 @@
 <file path=word/numbering.xml><?xml version="1.0" encoding="utf-8"?>
 <w:numbering xmlns:wpc="http://schemas.microsoft.com/office/word/2010/wordprocessingCanvas" xmlns:cx="http://schemas.microsoft.com/office/drawing/2014/chartex" xmlns:cx1="http://schemas.microsoft.com/office/drawing/2015/9/8/chartex" xmlns:cx2="http://schemas.microsoft.com/office/drawing/2015/10/21/chartex" xmlns:cx3="http://schemas.microsoft.com/office/drawing/2016/5/9/chartex" xmlns:cx4="http://schemas.microsoft.com/office/drawing/2016/5/10/chartex" xmlns:cx5="http://schemas.microsoft.com/office/drawing/2016/5/11/chartex" xmlns:cx6="http://schemas.microsoft.com/office/drawing/2016/5/12/chartex" xmlns:cx7="http://schemas.microsoft.com/office/drawing/2016/5/13/chartex" xmlns:cx8="http://schemas.microsoft.com/office/drawing/2016/5/14/chartex" xmlns:mc="http://schemas.openxmlformats.org/markup-compatibility/2006" xmlns:aink="http://schemas.microsoft.com/office/drawing/2016/ink" xmlns:am3d="http://schemas.microsoft.com/office/drawing/2017/model3d" xmlns:o="urn:schemas-microsoft-com:office:office" xmlns:oel="http://schemas.microsoft.com/office/2019/extlst" xmlns:r="http://schemas.openxmlformats.org/officeDocument/2006/relationships" xmlns:m="http://schemas.openxmlformats.org/officeDocument/2006/math" xmlns:v="urn:schemas-microsoft-com:vml" xmlns:wp14="http://schemas.microsoft.com/office/word/2010/wordprocessingDrawing" xmlns:wp="http://schemas.openxmlformats.org/drawingml/2006/wordprocessingDrawing" xmlns:w10="urn:schemas-microsoft-com:office:word" xmlns:w="http://schemas.openxmlformats.org/wordprocessingml/2006/main" xmlns:w14="http://schemas.microsoft.com/office/word/2010/wordml" xmlns:w15="http://schemas.microsoft.com/office/word/2012/wordml" xmlns:w16cex="http://schemas.microsoft.com/office/word/2018/wordml/cex" xmlns:w16cid="http://schemas.microsoft.com/office/word/2016/wordml/cid" xmlns:w16="http://schemas.microsoft.com/office/word/2018/wordml" xmlns:w16sdtdh="http://schemas.microsoft.com/office/word/2020/wordml/sdtdatahash" xmlns:w16se="http://schemas.microsoft.com/office/word/2015/wordml/symex" xmlns:wpg="http://schemas.microsoft.com/office/word/2010/wordprocessingGroup" xmlns:wpi="http://schemas.microsoft.com/office/word/2010/wordprocessingInk" xmlns:wne="http://schemas.microsoft.com/office/word/2006/wordml" xmlns:wps="http://schemas.microsoft.com/office/word/2010/wordprocessingShape" mc:Ignorable="w14 w15 w16se w16cid w16 w16cex w16sdtdh wp14">
   <w:abstractNum w:abstractNumId="0" w15:restartNumberingAfterBreak="0">
+    <w:nsid w:val="1B9433DB"/>
+    <w:multiLevelType w:val="multilevel"/>
+    <w:tmpl w:val="990279F4"/>
+    <w:lvl w:ilvl="0">
+      <w:start w:val="1"/>
+      <w:numFmt w:val="bullet"/>
+      <w:lvlText w:val="o"/>
+      <w:lvlJc w:val="left"/>
+      <w:pPr>
+        <w:ind w:left="1080" w:hanging="360"/>
+      </w:pPr>
+      <w:rPr>
+        <w:rFonts w:ascii="Courier New" w:hAnsi="Courier New" w:cs="Courier New" w:hint="default"/>
+      </w:rPr>
+    </w:lvl>
+    <w:lvl w:ilvl="1">
+      <w:numFmt w:val="decimal"/>
+      <w:lvlText w:val=""/>
+      <w:lvlJc w:val="left"/>
+    </w:lvl>
+    <w:lvl w:ilvl="2">
+      <w:start w:val="1"/>
+      <w:numFmt w:val="bullet"/>
+      <w:lvlText w:val=""/>
+      <w:lvlJc w:val="left"/>
+      <w:pPr>
+        <w:ind w:left="1080" w:hanging="360"/>
+      </w:pPr>
+      <w:rPr>
+        <w:rFonts w:ascii="Symbol" w:hAnsi="Symbol" w:hint="default"/>
+      </w:rPr>
+    </w:lvl>
+    <w:lvl w:ilvl="3">
+      <w:numFmt w:val="decimal"/>
+      <w:lvlText w:val=""/>
+      <w:lvlJc w:val="left"/>
+    </w:lvl>
+    <w:lvl w:ilvl="4">
+      <w:numFmt w:val="decimal"/>
+      <w:lvlText w:val=""/>
+      <w:lvlJc w:val="left"/>
+    </w:lvl>
+    <w:lvl w:ilvl="5">
+      <w:numFmt w:val="decimal"/>
+      <w:lvlText w:val=""/>
+      <w:lvlJc w:val="left"/>
+    </w:lvl>
+    <w:lvl w:ilvl="6">
+      <w:numFmt w:val="decimal"/>
+      <w:lvlText w:val=""/>
+      <w:lvlJc w:val="left"/>
+    </w:lvl>
+    <w:lvl w:ilvl="7">
+      <w:numFmt w:val="decimal"/>
+      <w:lvlText w:val=""/>
+      <w:lvlJc w:val="left"/>
+    </w:lvl>
+    <w:lvl w:ilvl="8">
+      <w:numFmt w:val="decimal"/>
+      <w:lvlText w:val=""/>
+      <w:lvlJc w:val="left"/>
+    </w:lvl>
+  </w:abstractNum>
+  <w:abstractNum w:abstractNumId="1" w15:restartNumberingAfterBreak="0">
     <w:nsid w:val="3A337552"/>
     <w:multiLevelType w:val="multilevel"/>
     <w:tmpl w:val="35D20208"/>
@@ -3245,10 +3349,10 @@
       <w:lvlJc w:val="left"/>
     </w:lvl>
   </w:abstractNum>
-  <w:abstractNum w:abstractNumId="1" w15:restartNumberingAfterBreak="0">
+  <w:abstractNum w:abstractNumId="2" w15:restartNumberingAfterBreak="0">
     <w:nsid w:val="6750455E"/>
     <w:multiLevelType w:val="multilevel"/>
-    <w:tmpl w:val="C038B37A"/>
+    <w:tmpl w:val="139002A6"/>
     <w:lvl w:ilvl="0">
       <w:start w:val="1"/>
       <w:numFmt w:val="bullet"/>
@@ -3261,9 +3365,16 @@
       <w:lvlJc w:val="left"/>
     </w:lvl>
     <w:lvl w:ilvl="2">
-      <w:numFmt w:val="decimal"/>
-      <w:lvlText w:val=""/>
+      <w:start w:val="1"/>
+      <w:numFmt w:val="bullet"/>
+      <w:lvlText w:val=""/>
       <w:lvlJc w:val="left"/>
+      <w:pPr>
+        <w:ind w:left="360" w:hanging="360"/>
+      </w:pPr>
+      <w:rPr>
+        <w:rFonts w:ascii="Symbol" w:hAnsi="Symbol" w:hint="default"/>
+      </w:rPr>
     </w:lvl>
     <w:lvl w:ilvl="3">
       <w:numFmt w:val="decimal"/>
@@ -3297,9 +3408,12 @@
     </w:lvl>
   </w:abstractNum>
   <w:num w:numId="1" w16cid:durableId="1354771421">
+    <w:abstractNumId w:val="2"/>
+  </w:num>
+  <w:num w:numId="2" w16cid:durableId="2018925694">
     <w:abstractNumId w:val="1"/>
   </w:num>
-  <w:num w:numId="2" w16cid:durableId="2018925694">
+  <w:num w:numId="3" w16cid:durableId="267083303">
     <w:abstractNumId w:val="0"/>
   </w:num>
 </w:numbering>
@@ -3729,6 +3843,32 @@
     <w:semiHidden/>
     <w:unhideWhenUsed/>
   </w:style>
+  <w:style w:type="paragraph" w:styleId="NormalWeb">
+    <w:name w:val="Normal (Web)"/>
+    <w:basedOn w:val="Normal"/>
+    <w:uiPriority w:val="99"/>
+    <w:semiHidden/>
+    <w:unhideWhenUsed/>
+    <w:rsid w:val="00DC5669"/>
+    <w:pPr>
+      <w:spacing w:before="100" w:beforeAutospacing="1" w:after="100" w:afterAutospacing="1"/>
+    </w:pPr>
+    <w:rPr>
+      <w:rFonts w:ascii="Times New Roman" w:eastAsia="Times New Roman" w:hAnsi="Times New Roman" w:cs="Times New Roman"/>
+      <w:kern w:val="0"/>
+    </w:rPr>
+  </w:style>
+  <w:style w:type="character" w:styleId="Strong">
+    <w:name w:val="Strong"/>
+    <w:basedOn w:val="DefaultParagraphFont"/>
+    <w:uiPriority w:val="22"/>
+    <w:qFormat/>
+    <w:rsid w:val="00DC5669"/>
+    <w:rPr>
+      <w:b/>
+      <w:bCs/>
+    </w:rPr>
+  </w:style>
 </w:styles>
 </file>
 

</xml_diff>